<commit_message>
added new telescope model
</commit_message>
<xml_diff>
--- a/simulation_description.docx
+++ b/simulation_description.docx
@@ -4,6 +4,29 @@
   <w:body>
     <w:p>
       <w:pPr>
+        <w:pStyle w:val="Title"/>
+      </w:pPr>
+      <w:r>
+        <w:t>Visibility data for verification of Gridding algorithms</w:t>
+      </w:r>
+      <w:bookmarkStart w:id="0" w:name="_GoBack"/>
+      <w:bookmarkEnd w:id="0"/>
+    </w:p>
+    <w:p>
+      <w:pPr>
+        <w:pStyle w:val="Heading1"/>
+      </w:pPr>
+      <w:r>
+        <w:t>Introduction</w:t>
+      </w:r>
+    </w:p>
+    <w:p>
+      <w:r>
+        <w:t xml:space="preserve">This document very briefly summaries the inputs used to generate visibilities for verification of gridding algorithms. </w:t>
+      </w:r>
+    </w:p>
+    <w:p>
+      <w:pPr>
         <w:pStyle w:val="Heading1"/>
       </w:pPr>
       <w:r>
@@ -29,10 +52,10 @@
           <w:lang w:val="en-US"/>
         </w:rPr>
         <w:drawing>
-          <wp:inline distT="0" distB="0" distL="0" distR="0">
+          <wp:inline distT="0" distB="0" distL="0" distR="0" wp14:anchorId="31E6AA78" wp14:editId="79269329">
             <wp:extent cx="5264150" cy="3948430"/>
             <wp:effectExtent l="0" t="0" r="0" b="0"/>
-            <wp:docPr id="1" name="Picture 1" descr="Macintosh HD:Users:bmort:peter_bramm_scripts:verification:SKA1_mid_combined.eps"/>
+            <wp:docPr id="4" name="Picture 4" descr="Macintosh HD:Users:bmort:peter_bramm_scripts:verification:SKA1_mid_combined.eps"/>
             <wp:cNvGraphicFramePr>
               <a:graphicFrameLocks xmlns:a="http://schemas.openxmlformats.org/drawingml/2006/main" noChangeAspect="1"/>
             </wp:cNvGraphicFramePr>
@@ -40,7 +63,7 @@
               <a:graphicData uri="http://schemas.openxmlformats.org/drawingml/2006/picture">
                 <pic:pic xmlns:pic="http://schemas.openxmlformats.org/drawingml/2006/picture">
                   <pic:nvPicPr>
-                    <pic:cNvPr id="0" name="Picture 1" descr="Macintosh HD:Users:bmort:peter_bramm_scripts:verification:SKA1_mid_combined.eps"/>
+                    <pic:cNvPr id="0" name="Picture 4" descr="Macintosh HD:Users:bmort:peter_bramm_scripts:verification:SKA1_mid_combined.eps"/>
                     <pic:cNvPicPr>
                       <a:picLocks noChangeAspect="1" noChangeArrowheads="1"/>
                     </pic:cNvPicPr>
@@ -151,10 +174,12 @@
       <w:pPr>
         <w:pStyle w:val="Heading2"/>
       </w:pPr>
+      <w:bookmarkStart w:id="1" w:name="_Ref287535856"/>
       <w:proofErr w:type="spellStart"/>
       <w:r>
         <w:t>Pointings</w:t>
       </w:r>
+      <w:bookmarkEnd w:id="1"/>
       <w:proofErr w:type="spellEnd"/>
     </w:p>
     <w:p/>
@@ -317,99 +342,260 @@
     </w:tbl>
     <w:p/>
     <w:p>
-      <w:r>
-        <w:t xml:space="preserve">In order to generate a </w:t>
-      </w:r>
-      <w:r>
-        <w:t xml:space="preserve">representative </w:t>
-      </w:r>
-      <w:r>
-        <w:t xml:space="preserve">range of </w:t>
+      <w:pPr>
+        <w:keepNext/>
+        <w:jc w:val="center"/>
+      </w:pPr>
+      <w:r>
+        <w:rPr>
+          <w:noProof/>
+          <w:lang w:val="en-US"/>
+        </w:rPr>
+        <w:drawing>
+          <wp:inline distT="0" distB="0" distL="0" distR="0" wp14:anchorId="57E8765E" wp14:editId="0C11D256">
+            <wp:extent cx="2520000" cy="1890152"/>
+            <wp:effectExtent l="0" t="0" r="0" b="0"/>
+            <wp:docPr id="2" name="Picture 2" descr="Macintosh HD:Users:bmort:peter_bramm_scripts:verification:pointing_00.png"/>
+            <wp:cNvGraphicFramePr>
+              <a:graphicFrameLocks xmlns:a="http://schemas.openxmlformats.org/drawingml/2006/main" noChangeAspect="1"/>
+            </wp:cNvGraphicFramePr>
+            <a:graphic xmlns:a="http://schemas.openxmlformats.org/drawingml/2006/main">
+              <a:graphicData uri="http://schemas.openxmlformats.org/drawingml/2006/picture">
+                <pic:pic xmlns:pic="http://schemas.openxmlformats.org/drawingml/2006/picture">
+                  <pic:nvPicPr>
+                    <pic:cNvPr id="0" name="Picture 2" descr="Macintosh HD:Users:bmort:peter_bramm_scripts:verification:pointing_00.png"/>
+                    <pic:cNvPicPr>
+                      <a:picLocks noChangeAspect="1" noChangeArrowheads="1"/>
+                    </pic:cNvPicPr>
+                  </pic:nvPicPr>
+                  <pic:blipFill>
+                    <a:blip r:embed="rId7">
+                      <a:extLst>
+                        <a:ext uri="{28A0092B-C50C-407E-A947-70E740481C1C}">
+                          <a14:useLocalDpi xmlns:a14="http://schemas.microsoft.com/office/drawing/2010/main" val="0"/>
+                        </a:ext>
+                      </a:extLst>
+                    </a:blip>
+                    <a:srcRect/>
+                    <a:stretch>
+                      <a:fillRect/>
+                    </a:stretch>
+                  </pic:blipFill>
+                  <pic:spPr bwMode="auto">
+                    <a:xfrm>
+                      <a:off x="0" y="0"/>
+                      <a:ext cx="2520000" cy="1890152"/>
+                    </a:xfrm>
+                    <a:prstGeom prst="rect">
+                      <a:avLst/>
+                    </a:prstGeom>
+                    <a:noFill/>
+                    <a:ln>
+                      <a:noFill/>
+                    </a:ln>
+                  </pic:spPr>
+                </pic:pic>
+              </a:graphicData>
+            </a:graphic>
+          </wp:inline>
+        </w:drawing>
+      </w:r>
+      <w:r>
+        <w:rPr>
+          <w:noProof/>
+          <w:lang w:val="en-US"/>
+        </w:rPr>
+        <w:drawing>
+          <wp:inline distT="0" distB="0" distL="0" distR="0" wp14:anchorId="22BEED15" wp14:editId="119A0F2E">
+            <wp:extent cx="2520000" cy="1890152"/>
+            <wp:effectExtent l="0" t="0" r="0" b="0"/>
+            <wp:docPr id="3" name="Picture 3" descr="Macintosh HD:Users:bmort:peter_bramm_scripts:verification:pointing_01.png"/>
+            <wp:cNvGraphicFramePr>
+              <a:graphicFrameLocks xmlns:a="http://schemas.openxmlformats.org/drawingml/2006/main" noChangeAspect="1"/>
+            </wp:cNvGraphicFramePr>
+            <a:graphic xmlns:a="http://schemas.openxmlformats.org/drawingml/2006/main">
+              <a:graphicData uri="http://schemas.openxmlformats.org/drawingml/2006/picture">
+                <pic:pic xmlns:pic="http://schemas.openxmlformats.org/drawingml/2006/picture">
+                  <pic:nvPicPr>
+                    <pic:cNvPr id="0" name="Picture 3" descr="Macintosh HD:Users:bmort:peter_bramm_scripts:verification:pointing_01.png"/>
+                    <pic:cNvPicPr>
+                      <a:picLocks noChangeAspect="1" noChangeArrowheads="1"/>
+                    </pic:cNvPicPr>
+                  </pic:nvPicPr>
+                  <pic:blipFill>
+                    <a:blip r:embed="rId8">
+                      <a:extLst>
+                        <a:ext uri="{28A0092B-C50C-407E-A947-70E740481C1C}">
+                          <a14:useLocalDpi xmlns:a14="http://schemas.microsoft.com/office/drawing/2010/main" val="0"/>
+                        </a:ext>
+                      </a:extLst>
+                    </a:blip>
+                    <a:srcRect/>
+                    <a:stretch>
+                      <a:fillRect/>
+                    </a:stretch>
+                  </pic:blipFill>
+                  <pic:spPr bwMode="auto">
+                    <a:xfrm>
+                      <a:off x="0" y="0"/>
+                      <a:ext cx="2520000" cy="1890152"/>
+                    </a:xfrm>
+                    <a:prstGeom prst="rect">
+                      <a:avLst/>
+                    </a:prstGeom>
+                    <a:noFill/>
+                    <a:ln>
+                      <a:noFill/>
+                    </a:ln>
+                  </pic:spPr>
+                </pic:pic>
+              </a:graphicData>
+            </a:graphic>
+          </wp:inline>
+        </w:drawing>
+      </w:r>
+    </w:p>
+    <w:p>
+      <w:pPr>
+        <w:pStyle w:val="Caption"/>
+        <w:jc w:val="center"/>
+      </w:pPr>
+      <w:r>
+        <w:t xml:space="preserve">Figure </w:t>
+      </w:r>
+      <w:r>
+        <w:fldChar w:fldCharType="begin"/>
+      </w:r>
+      <w:r>
+        <w:instrText xml:space="preserve"> SEQ Figure \* ARABIC </w:instrText>
+      </w:r>
+      <w:r>
+        <w:fldChar w:fldCharType="separate"/>
+      </w:r>
+      <w:r>
+        <w:rPr>
+          <w:noProof/>
+        </w:rPr>
+        <w:t>1</w:t>
+      </w:r>
+      <w:r>
+        <w:fldChar w:fldCharType="end"/>
+      </w:r>
+      <w:r>
+        <w:t xml:space="preserve">: Locus of points representing a 6-h observation for the two </w:t>
       </w:r>
       <w:proofErr w:type="spellStart"/>
       <w:r>
-        <w:t>uvw</w:t>
+        <w:t>pointings</w:t>
       </w:r>
       <w:proofErr w:type="spellEnd"/>
       <w:r>
-        <w:t>-</w:t>
-      </w:r>
-      <w:r>
-        <w:t>coordi</w:t>
-      </w:r>
-      <w:r>
-        <w:t>nates</w:t>
-      </w:r>
-      <w:r>
-        <w:t>,</w:t>
-      </w:r>
-      <w:r>
-        <w:t xml:space="preserve"> </w:t>
-      </w:r>
-      <w:r>
-        <w:t>three</w:t>
-      </w:r>
-      <w:r>
-        <w:t xml:space="preserve"> ‘snapshot’ observations, </w:t>
-      </w:r>
-      <w:r>
-        <w:t xml:space="preserve">each </w:t>
-      </w:r>
-      <w:r>
-        <w:t xml:space="preserve">consisting of </w:t>
-      </w:r>
-      <w:r>
-        <w:t xml:space="preserve">200 </w:t>
-      </w:r>
-      <w:proofErr w:type="spellStart"/>
-      <w:r>
-        <w:t>correlator</w:t>
-      </w:r>
-      <w:proofErr w:type="spellEnd"/>
-      <w:r>
-        <w:t xml:space="preserve"> dumps </w:t>
-      </w:r>
-      <w:r>
-        <w:t xml:space="preserve">of length 0.08-s </w:t>
-      </w:r>
-      <w:r>
-        <w:t>have been</w:t>
-      </w:r>
-      <w:r>
-        <w:t xml:space="preserve"> generated</w:t>
-      </w:r>
-      <w:r>
-        <w:t xml:space="preserve">. </w:t>
-      </w:r>
-      <w:r>
-        <w:t xml:space="preserve">These </w:t>
-      </w:r>
-      <w:r>
-        <w:t xml:space="preserve">three snapshots represent </w:t>
-      </w:r>
-      <w:r>
-        <w:t xml:space="preserve">short sections of 6-hour observations at the start, 1.5-hours into, and 3-hours into the observation in order to sample the range of possible </w:t>
-      </w:r>
-      <w:proofErr w:type="spellStart"/>
-      <w:r>
-        <w:t>uvw</w:t>
-      </w:r>
-      <w:proofErr w:type="spellEnd"/>
-      <w:r>
-        <w:t>-coordinates within snapshots for the observation.</w:t>
-      </w:r>
-      <w:r>
-        <w:t xml:space="preserve"> Tables detailing the start time and azimuth and elevation of the three snapshots are given below:</w:t>
+        <w:t xml:space="preserve">  (right: pointing ID 0, left: pointing ID 1) described in the table above. Plots are in the Azimuth, Elevation co-ordinates.  The black point represents the centre time for the observation.</w:t>
       </w:r>
     </w:p>
     <w:p/>
     <w:p>
+      <w:r>
+        <w:t xml:space="preserve">In order to generate a </w:t>
+      </w:r>
+      <w:r>
+        <w:t xml:space="preserve">representative </w:t>
+      </w:r>
+      <w:r>
+        <w:t xml:space="preserve">range of </w:t>
+      </w:r>
+      <w:proofErr w:type="spellStart"/>
+      <w:r>
+        <w:t>uvw</w:t>
+      </w:r>
+      <w:proofErr w:type="spellEnd"/>
+      <w:r>
+        <w:t>-</w:t>
+      </w:r>
+      <w:r>
+        <w:t>coordi</w:t>
+      </w:r>
+      <w:r>
+        <w:t>nates</w:t>
+      </w:r>
+      <w:r>
+        <w:t>,</w:t>
+      </w:r>
+      <w:r>
+        <w:t xml:space="preserve"> </w:t>
+      </w:r>
+      <w:r>
+        <w:t>three</w:t>
+      </w:r>
+      <w:r>
+        <w:t xml:space="preserve"> </w:t>
+      </w:r>
+      <w:r>
+        <w:t xml:space="preserve">16-s </w:t>
+      </w:r>
+      <w:r>
+        <w:t xml:space="preserve">‘snapshot’ observations, </w:t>
+      </w:r>
+      <w:r>
+        <w:t xml:space="preserve">each </w:t>
+      </w:r>
+      <w:r>
+        <w:t xml:space="preserve">consisting of </w:t>
+      </w:r>
+      <w:r>
+        <w:t xml:space="preserve">200 </w:t>
+      </w:r>
+      <w:proofErr w:type="spellStart"/>
+      <w:r>
+        <w:t>correlator</w:t>
+      </w:r>
+      <w:proofErr w:type="spellEnd"/>
+      <w:r>
+        <w:t xml:space="preserve"> dumps </w:t>
+      </w:r>
+      <w:r>
+        <w:t xml:space="preserve">of length 0.08-s </w:t>
+      </w:r>
+      <w:r>
+        <w:t>have been</w:t>
+      </w:r>
+      <w:r>
+        <w:t xml:space="preserve"> generated</w:t>
+      </w:r>
+      <w:r>
+        <w:t xml:space="preserve">. </w:t>
+      </w:r>
+      <w:r>
+        <w:t xml:space="preserve">These </w:t>
+      </w:r>
+      <w:r>
+        <w:t xml:space="preserve">three snapshots represent </w:t>
+      </w:r>
+      <w:r>
+        <w:t xml:space="preserve">short sections of 6-hour observations at the start, 1.5-hours into, and 3-hours into the observation in order to sample the range of possible </w:t>
+      </w:r>
+      <w:proofErr w:type="spellStart"/>
+      <w:r>
+        <w:t>uvw</w:t>
+      </w:r>
+      <w:proofErr w:type="spellEnd"/>
+      <w:r>
+        <w:t>-coordinates within snapshots for the observation.</w:t>
+      </w:r>
+      <w:r>
+        <w:t xml:space="preserve"> Tables detailing the start time and azimuth and elevation of the three snapshots are given below:</w:t>
+      </w:r>
+    </w:p>
+    <w:p/>
+    <w:p>
       <w:pPr>
         <w:pStyle w:val="Heading3"/>
       </w:pPr>
+      <w:bookmarkStart w:id="2" w:name="_Ref287535883"/>
       <w:r>
         <w:t>‘Snapshot’ 1</w:t>
       </w:r>
+      <w:bookmarkEnd w:id="2"/>
     </w:p>
     <w:p>
       <w:r>
@@ -600,14 +786,15 @@
         </w:tc>
       </w:tr>
     </w:tbl>
-    <w:p/>
     <w:p>
       <w:pPr>
         <w:pStyle w:val="Heading3"/>
       </w:pPr>
+      <w:bookmarkStart w:id="3" w:name="_Ref287535886"/>
       <w:r>
         <w:t>‘Snapshot’ 2</w:t>
       </w:r>
+      <w:bookmarkEnd w:id="3"/>
     </w:p>
     <w:p>
       <w:r>
@@ -792,14 +979,15 @@
         </w:tc>
       </w:tr>
     </w:tbl>
-    <w:p/>
     <w:p>
       <w:pPr>
         <w:pStyle w:val="Heading3"/>
       </w:pPr>
+      <w:bookmarkStart w:id="4" w:name="_Ref287535888"/>
       <w:r>
         <w:t>‘Snapshot’ 3</w:t>
       </w:r>
+      <w:bookmarkEnd w:id="4"/>
     </w:p>
     <w:p>
       <w:r>
@@ -1025,18 +1213,284 @@
         <w:t>1.0 GHz</w:t>
       </w:r>
     </w:p>
+    <w:p>
+      <w:pPr>
+        <w:pStyle w:val="Heading1"/>
+      </w:pPr>
+      <w:r>
+        <w:t>Visibility data files</w:t>
+      </w:r>
+    </w:p>
+    <w:p>
+      <w:r>
+        <w:t>Visibility data files are named using the following pattern:</w:t>
+      </w:r>
+    </w:p>
     <w:p/>
     <w:p>
-      <w:pPr>
-        <w:pStyle w:val="Heading1"/>
-      </w:pPr>
-      <w:r>
-        <w:t>Visibility data files</w:t>
+      <w:r>
+        <w:tab/>
+      </w:r>
+      <w:proofErr w:type="spellStart"/>
+      <w:proofErr w:type="gramStart"/>
+      <w:r>
+        <w:t>test</w:t>
+      </w:r>
+      <w:proofErr w:type="gramEnd"/>
+      <w:r>
+        <w:t>_p</w:t>
+      </w:r>
+      <w:proofErr w:type="spellEnd"/>
+      <w:r>
+        <w:t>&lt;pointing</w:t>
+      </w:r>
+      <w:r>
+        <w:t xml:space="preserve"> </w:t>
+      </w:r>
+      <w:r>
+        <w:t xml:space="preserve">ID&gt;_s&lt;snapshot </w:t>
+      </w:r>
+      <w:r>
+        <w:t>ID</w:t>
+      </w:r>
+      <w:r>
+        <w:t>&gt;_f&lt;</w:t>
+      </w:r>
+      <w:proofErr w:type="spellStart"/>
+      <w:r>
+        <w:t>freq</w:t>
+      </w:r>
+      <w:proofErr w:type="spellEnd"/>
+      <w:r>
+        <w:t xml:space="preserve"> ID</w:t>
+      </w:r>
+      <w:r>
+        <w:t>&gt;</w:t>
+      </w:r>
+    </w:p>
+    <w:p/>
+    <w:p>
+      <w:proofErr w:type="gramStart"/>
+      <w:r>
+        <w:t>and</w:t>
+      </w:r>
+      <w:proofErr w:type="gramEnd"/>
+      <w:r>
+        <w:t xml:space="preserve"> have the extension *.</w:t>
+      </w:r>
+      <w:proofErr w:type="spellStart"/>
+      <w:r>
+        <w:t>ms</w:t>
+      </w:r>
+      <w:proofErr w:type="spellEnd"/>
+      <w:r>
+        <w:t xml:space="preserve"> for </w:t>
+      </w:r>
+      <w:proofErr w:type="spellStart"/>
+      <w:r>
+        <w:t>Measurment</w:t>
+      </w:r>
+      <w:proofErr w:type="spellEnd"/>
+      <w:r>
+        <w:t xml:space="preserve"> Set format and *.</w:t>
+      </w:r>
+      <w:proofErr w:type="spellStart"/>
+      <w:r>
+        <w:t>vis</w:t>
+      </w:r>
+      <w:proofErr w:type="spellEnd"/>
+      <w:r>
+        <w:t xml:space="preserve"> for</w:t>
+      </w:r>
+      <w:r>
+        <w:t xml:space="preserve"> OSKAR visibility binary format (not this is the oskar-2.6.0 visibility block binary format, so is not yet possible to read with the current OSKAR release, version 2.5.1).</w:t>
+      </w:r>
+      <w:r>
+        <w:t xml:space="preserve"> </w:t>
+      </w:r>
+      <w:r>
+        <w:t xml:space="preserve"> </w:t>
+      </w:r>
+    </w:p>
+    <w:p/>
+    <w:p>
+      <w:pPr>
+        <w:pStyle w:val="ListParagraph"/>
+        <w:numPr>
+          <w:ilvl w:val="0"/>
+          <w:numId w:val="4"/>
+        </w:numPr>
+      </w:pPr>
+      <w:r>
+        <w:rPr>
+          <w:b/>
+        </w:rPr>
+        <w:t>Pointing ID</w:t>
+      </w:r>
+      <w:r>
+        <w:t xml:space="preserve"> </w:t>
+      </w:r>
+      <w:r>
+        <w:t>(</w:t>
+      </w:r>
+      <w:r>
+        <w:t>either 00 or 01</w:t>
+      </w:r>
+      <w:r>
+        <w:t>)</w:t>
+      </w:r>
+      <w:r>
+        <w:t xml:space="preserve"> and corresponds to the </w:t>
+      </w:r>
+      <w:proofErr w:type="spellStart"/>
+      <w:r>
+        <w:t>pointings</w:t>
+      </w:r>
+      <w:proofErr w:type="spellEnd"/>
+      <w:r>
+        <w:t xml:space="preserve"> in </w:t>
+      </w:r>
+      <w:r>
+        <w:t xml:space="preserve">table in section </w:t>
+      </w:r>
+      <w:r>
+        <w:fldChar w:fldCharType="begin"/>
+      </w:r>
+      <w:r>
+        <w:instrText xml:space="preserve"> REF _Ref287535856 \r \h </w:instrText>
+      </w:r>
+      <w:r>
+        <w:fldChar w:fldCharType="separate"/>
+      </w:r>
+      <w:r>
+        <w:t>3.1</w:t>
+      </w:r>
+      <w:r>
+        <w:fldChar w:fldCharType="end"/>
+      </w:r>
+      <w:r>
+        <w:t>.</w:t>
       </w:r>
     </w:p>
     <w:p>
-      <w:bookmarkStart w:id="0" w:name="_GoBack"/>
-      <w:bookmarkEnd w:id="0"/>
+      <w:pPr>
+        <w:pStyle w:val="ListParagraph"/>
+        <w:numPr>
+          <w:ilvl w:val="0"/>
+          <w:numId w:val="4"/>
+        </w:numPr>
+      </w:pPr>
+      <w:r>
+        <w:rPr>
+          <w:b/>
+        </w:rPr>
+        <w:t>Snapshot ID</w:t>
+      </w:r>
+      <w:r>
+        <w:t xml:space="preserve"> </w:t>
+      </w:r>
+      <w:r>
+        <w:t xml:space="preserve">(either 00, 01, or 02) </w:t>
+      </w:r>
+      <w:r>
+        <w:t>corresponds to the observation</w:t>
+      </w:r>
+      <w:r>
+        <w:t xml:space="preserve"> snapshots</w:t>
+      </w:r>
+      <w:r>
+        <w:t xml:space="preserve"> described in sections </w:t>
+      </w:r>
+      <w:r>
+        <w:fldChar w:fldCharType="begin"/>
+      </w:r>
+      <w:r>
+        <w:instrText xml:space="preserve"> REF _Ref287535883 \r \h </w:instrText>
+      </w:r>
+      <w:r>
+        <w:fldChar w:fldCharType="separate"/>
+      </w:r>
+      <w:r>
+        <w:t>3.1.1</w:t>
+      </w:r>
+      <w:r>
+        <w:fldChar w:fldCharType="end"/>
+      </w:r>
+      <w:r>
+        <w:t xml:space="preserve">, </w:t>
+      </w:r>
+      <w:r>
+        <w:fldChar w:fldCharType="begin"/>
+      </w:r>
+      <w:r>
+        <w:instrText xml:space="preserve"> REF _Ref287535886 \r \h </w:instrText>
+      </w:r>
+      <w:r>
+        <w:fldChar w:fldCharType="separate"/>
+      </w:r>
+      <w:r>
+        <w:t>3.1.2</w:t>
+      </w:r>
+      <w:r>
+        <w:fldChar w:fldCharType="end"/>
+      </w:r>
+      <w:r>
+        <w:t xml:space="preserve">, and </w:t>
+      </w:r>
+      <w:r>
+        <w:fldChar w:fldCharType="begin"/>
+      </w:r>
+      <w:r>
+        <w:instrText xml:space="preserve"> REF _Ref287535888 \r \h </w:instrText>
+      </w:r>
+      <w:r>
+        <w:fldChar w:fldCharType="separate"/>
+      </w:r>
+      <w:r>
+        <w:t>3.1.3</w:t>
+      </w:r>
+      <w:r>
+        <w:fldChar w:fldCharType="end"/>
+      </w:r>
+      <w:r>
+        <w:t>.</w:t>
+      </w:r>
+    </w:p>
+    <w:p>
+      <w:pPr>
+        <w:pStyle w:val="ListParagraph"/>
+        <w:numPr>
+          <w:ilvl w:val="0"/>
+          <w:numId w:val="4"/>
+        </w:numPr>
+      </w:pPr>
+      <w:r>
+        <w:rPr>
+          <w:b/>
+        </w:rPr>
+        <w:t>Frequency ID</w:t>
+      </w:r>
+      <w:r>
+        <w:t xml:space="preserve"> is either 00 for </w:t>
+      </w:r>
+      <w:r>
+        <w:t xml:space="preserve">the channel at </w:t>
+      </w:r>
+      <w:r>
+        <w:t>0.6 GHz</w:t>
+      </w:r>
+      <w:r>
+        <w:t xml:space="preserve">, </w:t>
+      </w:r>
+      <w:r>
+        <w:t>or 01 for</w:t>
+      </w:r>
+      <w:r>
+        <w:t xml:space="preserve"> the channel at </w:t>
+      </w:r>
+      <w:r>
+        <w:t xml:space="preserve">1.0 GHz </w:t>
+      </w:r>
     </w:p>
     <w:p>
       <w:pPr>
@@ -1059,6 +1513,119 @@
 <file path=word/numbering.xml><?xml version="1.0" encoding="utf-8"?>
 <w:numbering xmlns:wpc="http://schemas.microsoft.com/office/word/2010/wordprocessingCanvas" xmlns:mo="http://schemas.microsoft.com/office/mac/office/2008/main" xmlns:mc="http://schemas.openxmlformats.org/markup-compatibility/2006" xmlns:mv="urn:schemas-microsoft-com:mac:vml" xmlns:o="urn:schemas-microsoft-com:office:office" xmlns:r="http://schemas.openxmlformats.org/officeDocument/2006/relationships" xmlns:m="http://schemas.openxmlformats.org/officeDocument/2006/math" xmlns:v="urn:schemas-microsoft-com:vml" xmlns:wp14="http://schemas.microsoft.com/office/word/2010/wordprocessingDrawing" xmlns:wp="http://schemas.openxmlformats.org/drawingml/2006/wordprocessingDrawing" xmlns:w10="urn:schemas-microsoft-com:office:word" xmlns:w="http://schemas.openxmlformats.org/wordprocessingml/2006/main" xmlns:w14="http://schemas.microsoft.com/office/word/2010/wordml" xmlns:wpg="http://schemas.microsoft.com/office/word/2010/wordprocessingGroup" xmlns:wpi="http://schemas.microsoft.com/office/word/2010/wordprocessingInk" xmlns:wne="http://schemas.microsoft.com/office/word/2006/wordml" xmlns:wps="http://schemas.microsoft.com/office/word/2010/wordprocessingShape" mc:Ignorable="w14 wp14">
   <w:abstractNum w:abstractNumId="0">
+    <w:nsid w:val="19452D10"/>
+    <w:multiLevelType w:val="hybridMultilevel"/>
+    <w:tmpl w:val="06EAB6B2"/>
+    <w:lvl w:ilvl="0" w:tplc="04090001">
+      <w:start w:val="1"/>
+      <w:numFmt w:val="bullet"/>
+      <w:lvlText w:val=""/>
+      <w:lvlJc w:val="left"/>
+      <w:pPr>
+        <w:ind w:left="720" w:hanging="360"/>
+      </w:pPr>
+      <w:rPr>
+        <w:rFonts w:ascii="Symbol" w:hAnsi="Symbol" w:hint="default"/>
+      </w:rPr>
+    </w:lvl>
+    <w:lvl w:ilvl="1" w:tplc="04090003" w:tentative="1">
+      <w:start w:val="1"/>
+      <w:numFmt w:val="bullet"/>
+      <w:lvlText w:val="o"/>
+      <w:lvlJc w:val="left"/>
+      <w:pPr>
+        <w:ind w:left="1440" w:hanging="360"/>
+      </w:pPr>
+      <w:rPr>
+        <w:rFonts w:ascii="Courier New" w:hAnsi="Courier New" w:hint="default"/>
+      </w:rPr>
+    </w:lvl>
+    <w:lvl w:ilvl="2" w:tplc="04090005" w:tentative="1">
+      <w:start w:val="1"/>
+      <w:numFmt w:val="bullet"/>
+      <w:lvlText w:val=""/>
+      <w:lvlJc w:val="left"/>
+      <w:pPr>
+        <w:ind w:left="2160" w:hanging="360"/>
+      </w:pPr>
+      <w:rPr>
+        <w:rFonts w:ascii="Wingdings" w:hAnsi="Wingdings" w:hint="default"/>
+      </w:rPr>
+    </w:lvl>
+    <w:lvl w:ilvl="3" w:tplc="04090001" w:tentative="1">
+      <w:start w:val="1"/>
+      <w:numFmt w:val="bullet"/>
+      <w:lvlText w:val=""/>
+      <w:lvlJc w:val="left"/>
+      <w:pPr>
+        <w:ind w:left="2880" w:hanging="360"/>
+      </w:pPr>
+      <w:rPr>
+        <w:rFonts w:ascii="Symbol" w:hAnsi="Symbol" w:hint="default"/>
+      </w:rPr>
+    </w:lvl>
+    <w:lvl w:ilvl="4" w:tplc="04090003" w:tentative="1">
+      <w:start w:val="1"/>
+      <w:numFmt w:val="bullet"/>
+      <w:lvlText w:val="o"/>
+      <w:lvlJc w:val="left"/>
+      <w:pPr>
+        <w:ind w:left="3600" w:hanging="360"/>
+      </w:pPr>
+      <w:rPr>
+        <w:rFonts w:ascii="Courier New" w:hAnsi="Courier New" w:hint="default"/>
+      </w:rPr>
+    </w:lvl>
+    <w:lvl w:ilvl="5" w:tplc="04090005" w:tentative="1">
+      <w:start w:val="1"/>
+      <w:numFmt w:val="bullet"/>
+      <w:lvlText w:val=""/>
+      <w:lvlJc w:val="left"/>
+      <w:pPr>
+        <w:ind w:left="4320" w:hanging="360"/>
+      </w:pPr>
+      <w:rPr>
+        <w:rFonts w:ascii="Wingdings" w:hAnsi="Wingdings" w:hint="default"/>
+      </w:rPr>
+    </w:lvl>
+    <w:lvl w:ilvl="6" w:tplc="04090001" w:tentative="1">
+      <w:start w:val="1"/>
+      <w:numFmt w:val="bullet"/>
+      <w:lvlText w:val=""/>
+      <w:lvlJc w:val="left"/>
+      <w:pPr>
+        <w:ind w:left="5040" w:hanging="360"/>
+      </w:pPr>
+      <w:rPr>
+        <w:rFonts w:ascii="Symbol" w:hAnsi="Symbol" w:hint="default"/>
+      </w:rPr>
+    </w:lvl>
+    <w:lvl w:ilvl="7" w:tplc="04090003" w:tentative="1">
+      <w:start w:val="1"/>
+      <w:numFmt w:val="bullet"/>
+      <w:lvlText w:val="o"/>
+      <w:lvlJc w:val="left"/>
+      <w:pPr>
+        <w:ind w:left="5760" w:hanging="360"/>
+      </w:pPr>
+      <w:rPr>
+        <w:rFonts w:ascii="Courier New" w:hAnsi="Courier New" w:hint="default"/>
+      </w:rPr>
+    </w:lvl>
+    <w:lvl w:ilvl="8" w:tplc="04090005" w:tentative="1">
+      <w:start w:val="1"/>
+      <w:numFmt w:val="bullet"/>
+      <w:lvlText w:val=""/>
+      <w:lvlJc w:val="left"/>
+      <w:pPr>
+        <w:ind w:left="6480" w:hanging="360"/>
+      </w:pPr>
+      <w:rPr>
+        <w:rFonts w:ascii="Wingdings" w:hAnsi="Wingdings" w:hint="default"/>
+      </w:rPr>
+    </w:lvl>
+  </w:abstractNum>
+  <w:abstractNum w:abstractNumId="1">
     <w:nsid w:val="1B0F567C"/>
     <w:multiLevelType w:val="multilevel"/>
     <w:tmpl w:val="98847A88"/>
@@ -1153,7 +1720,7 @@
       </w:pPr>
     </w:lvl>
   </w:abstractNum>
-  <w:abstractNum w:abstractNumId="1">
+  <w:abstractNum w:abstractNumId="2">
     <w:nsid w:val="22892248"/>
     <w:multiLevelType w:val="hybridMultilevel"/>
     <w:tmpl w:val="D35E4BFC"/>
@@ -1266,7 +1833,7 @@
       </w:rPr>
     </w:lvl>
   </w:abstractNum>
-  <w:abstractNum w:abstractNumId="2">
+  <w:abstractNum w:abstractNumId="3">
     <w:nsid w:val="6F0E49AC"/>
     <w:multiLevelType w:val="hybridMultilevel"/>
     <w:tmpl w:val="378EA692"/>
@@ -1356,13 +1923,16 @@
     </w:lvl>
   </w:abstractNum>
   <w:num w:numId="1">
-    <w:abstractNumId w:val="0"/>
+    <w:abstractNumId w:val="1"/>
   </w:num>
   <w:num w:numId="2">
+    <w:abstractNumId w:val="3"/>
+  </w:num>
+  <w:num w:numId="3">
     <w:abstractNumId w:val="2"/>
   </w:num>
-  <w:num w:numId="3">
-    <w:abstractNumId w:val="1"/>
+  <w:num w:numId="4">
+    <w:abstractNumId w:val="0"/>
   </w:num>
 </w:numbering>
 </file>
@@ -1996,6 +2566,65 @@
       <w:lang w:val="en-GB"/>
     </w:rPr>
   </w:style>
+  <w:style w:type="paragraph" w:styleId="Caption">
+    <w:name w:val="caption"/>
+    <w:basedOn w:val="Normal"/>
+    <w:next w:val="Normal"/>
+    <w:uiPriority w:val="35"/>
+    <w:unhideWhenUsed/>
+    <w:qFormat/>
+    <w:rsid w:val="00FC1689"/>
+    <w:pPr>
+      <w:spacing w:after="200"/>
+    </w:pPr>
+    <w:rPr>
+      <w:b/>
+      <w:bCs/>
+      <w:color w:val="4F81BD" w:themeColor="accent1"/>
+      <w:sz w:val="18"/>
+      <w:szCs w:val="18"/>
+    </w:rPr>
+  </w:style>
+  <w:style w:type="paragraph" w:styleId="Title">
+    <w:name w:val="Title"/>
+    <w:basedOn w:val="Normal"/>
+    <w:next w:val="Normal"/>
+    <w:link w:val="TitleChar"/>
+    <w:uiPriority w:val="10"/>
+    <w:qFormat/>
+    <w:rsid w:val="0056377A"/>
+    <w:pPr>
+      <w:pBdr>
+        <w:bottom w:val="single" w:sz="8" w:space="4" w:color="4F81BD" w:themeColor="accent1"/>
+      </w:pBdr>
+      <w:spacing w:after="300"/>
+      <w:contextualSpacing/>
+    </w:pPr>
+    <w:rPr>
+      <w:rFonts w:asciiTheme="majorHAnsi" w:eastAsiaTheme="majorEastAsia" w:hAnsiTheme="majorHAnsi" w:cstheme="majorBidi"/>
+      <w:color w:val="17365D" w:themeColor="text2" w:themeShade="BF"/>
+      <w:spacing w:val="5"/>
+      <w:kern w:val="28"/>
+      <w:sz w:val="52"/>
+      <w:szCs w:val="52"/>
+    </w:rPr>
+  </w:style>
+  <w:style w:type="character" w:customStyle="1" w:styleId="TitleChar">
+    <w:name w:val="Title Char"/>
+    <w:basedOn w:val="DefaultParagraphFont"/>
+    <w:link w:val="Title"/>
+    <w:uiPriority w:val="10"/>
+    <w:rsid w:val="0056377A"/>
+    <w:rPr>
+      <w:rFonts w:asciiTheme="majorHAnsi" w:eastAsiaTheme="majorEastAsia" w:hAnsiTheme="majorHAnsi" w:cstheme="majorBidi"/>
+      <w:color w:val="17365D" w:themeColor="text2" w:themeShade="BF"/>
+      <w:spacing w:val="5"/>
+      <w:kern w:val="28"/>
+      <w:sz w:val="52"/>
+      <w:szCs w:val="52"/>
+      <w:lang w:val="en-GB"/>
+    </w:rPr>
+  </w:style>
 </w:styles>
 </file>
 
@@ -2625,6 +3254,65 @@
       <w:rFonts w:ascii="Lucida Grande" w:hAnsi="Lucida Grande"/>
       <w:sz w:val="18"/>
       <w:szCs w:val="18"/>
+      <w:lang w:val="en-GB"/>
+    </w:rPr>
+  </w:style>
+  <w:style w:type="paragraph" w:styleId="Caption">
+    <w:name w:val="caption"/>
+    <w:basedOn w:val="Normal"/>
+    <w:next w:val="Normal"/>
+    <w:uiPriority w:val="35"/>
+    <w:unhideWhenUsed/>
+    <w:qFormat/>
+    <w:rsid w:val="00FC1689"/>
+    <w:pPr>
+      <w:spacing w:after="200"/>
+    </w:pPr>
+    <w:rPr>
+      <w:b/>
+      <w:bCs/>
+      <w:color w:val="4F81BD" w:themeColor="accent1"/>
+      <w:sz w:val="18"/>
+      <w:szCs w:val="18"/>
+    </w:rPr>
+  </w:style>
+  <w:style w:type="paragraph" w:styleId="Title">
+    <w:name w:val="Title"/>
+    <w:basedOn w:val="Normal"/>
+    <w:next w:val="Normal"/>
+    <w:link w:val="TitleChar"/>
+    <w:uiPriority w:val="10"/>
+    <w:qFormat/>
+    <w:rsid w:val="0056377A"/>
+    <w:pPr>
+      <w:pBdr>
+        <w:bottom w:val="single" w:sz="8" w:space="4" w:color="4F81BD" w:themeColor="accent1"/>
+      </w:pBdr>
+      <w:spacing w:after="300"/>
+      <w:contextualSpacing/>
+    </w:pPr>
+    <w:rPr>
+      <w:rFonts w:asciiTheme="majorHAnsi" w:eastAsiaTheme="majorEastAsia" w:hAnsiTheme="majorHAnsi" w:cstheme="majorBidi"/>
+      <w:color w:val="17365D" w:themeColor="text2" w:themeShade="BF"/>
+      <w:spacing w:val="5"/>
+      <w:kern w:val="28"/>
+      <w:sz w:val="52"/>
+      <w:szCs w:val="52"/>
+    </w:rPr>
+  </w:style>
+  <w:style w:type="character" w:customStyle="1" w:styleId="TitleChar">
+    <w:name w:val="Title Char"/>
+    <w:basedOn w:val="DefaultParagraphFont"/>
+    <w:link w:val="Title"/>
+    <w:uiPriority w:val="10"/>
+    <w:rsid w:val="0056377A"/>
+    <w:rPr>
+      <w:rFonts w:asciiTheme="majorHAnsi" w:eastAsiaTheme="majorEastAsia" w:hAnsiTheme="majorHAnsi" w:cstheme="majorBidi"/>
+      <w:color w:val="17365D" w:themeColor="text2" w:themeShade="BF"/>
+      <w:spacing w:val="5"/>
+      <w:kern w:val="28"/>
+      <w:sz w:val="52"/>
+      <w:szCs w:val="52"/>
       <w:lang w:val="en-GB"/>
     </w:rPr>
   </w:style>

</xml_diff>

<commit_message>
updated doc and remove old model
</commit_message>
<xml_diff>
--- a/simulation_description.docx
+++ b/simulation_description.docx
@@ -9,8 +9,6 @@
       <w:r>
         <w:t>Visibility data for verification of Gridding algorithms</w:t>
       </w:r>
-      <w:bookmarkStart w:id="0" w:name="_GoBack"/>
-      <w:bookmarkEnd w:id="0"/>
     </w:p>
     <w:p>
       <w:pPr>
@@ -22,7 +20,13 @@
     </w:p>
     <w:p>
       <w:r>
-        <w:t xml:space="preserve">This document very briefly summaries the inputs used to generate visibilities for verification of gridding algorithms. </w:t>
+        <w:t>This document very briefly summaries the inputs used to generate</w:t>
+      </w:r>
+      <w:r>
+        <w:t xml:space="preserve"> a first set of test </w:t>
+      </w:r>
+      <w:r>
+        <w:t xml:space="preserve">visibilities for verification of gridding algorithms. </w:t>
       </w:r>
     </w:p>
     <w:p>
@@ -36,13 +40,39 @@
     <w:p/>
     <w:p>
       <w:r>
-        <w:t>These simulations made use of a nominal SKA1 mid-combined telescope layout taken the configuration listed in the SKA ECP register (</w:t>
+        <w:t xml:space="preserve">These simulations made use of the </w:t>
+      </w:r>
+      <w:r>
+        <w:t xml:space="preserve">SKA1 mid-combined telescope layout </w:t>
+      </w:r>
+      <w:r>
+        <w:t xml:space="preserve">found in </w:t>
+      </w:r>
+      <w:proofErr w:type="gramStart"/>
+      <w:r>
+        <w:t>the  SKA</w:t>
+      </w:r>
+      <w:proofErr w:type="gramEnd"/>
+      <w:r>
+        <w:t xml:space="preserve"> </w:t>
+      </w:r>
+      <w:r>
+        <w:t>ECP register (</w:t>
       </w:r>
       <w:r>
         <w:t>https://skaoffice.atlassian.net/wiki/display/EP/ECP+Register</w:t>
       </w:r>
       <w:r>
-        <w:t>).  This telescope has 254 antennas with a maximum baseline of approximately 200km.</w:t>
+        <w:t xml:space="preserve">).  This telescope </w:t>
+      </w:r>
+      <w:r>
+        <w:t xml:space="preserve">model has 254 antennas and </w:t>
+      </w:r>
+      <w:r>
+        <w:t>a maximum baseline of approximately</w:t>
+      </w:r>
+      <w:r>
+        <w:t xml:space="preserve"> 200km. The antenna layout is plotted below.</w:t>
       </w:r>
     </w:p>
     <w:p>
@@ -111,18 +141,34 @@
     </w:p>
     <w:p>
       <w:r>
-        <w:t xml:space="preserve">As these simulations are targeted at verification of gridding algorithms a simple sky model of 7 sources arranged in </w:t>
-      </w:r>
-      <w:proofErr w:type="gramStart"/>
-      <w:r>
-        <w:t>a</w:t>
-      </w:r>
-      <w:r>
-        <w:t>n ‘L’</w:t>
-      </w:r>
-      <w:proofErr w:type="gramEnd"/>
-      <w:r>
-        <w:t xml:space="preserve"> configuration was chosen. This configuration consisted of:</w:t>
+        <w:t xml:space="preserve">As these simulations are </w:t>
+      </w:r>
+      <w:r>
+        <w:t>aimed</w:t>
+      </w:r>
+      <w:r>
+        <w:t xml:space="preserve"> </w:t>
+      </w:r>
+      <w:r>
+        <w:t>at</w:t>
+      </w:r>
+      <w:r>
+        <w:t xml:space="preserve"> verification of gridding algorithms</w:t>
+      </w:r>
+      <w:r>
+        <w:t>,</w:t>
+      </w:r>
+      <w:r>
+        <w:t xml:space="preserve"> a simple sky model of 7 sources arranged </w:t>
+      </w:r>
+      <w:r>
+        <w:t xml:space="preserve">was chosen. This </w:t>
+      </w:r>
+      <w:r>
+        <w:t>consists</w:t>
+      </w:r>
+      <w:r>
+        <w:t xml:space="preserve"> of:</w:t>
       </w:r>
     </w:p>
     <w:p/>
@@ -135,7 +181,16 @@
         </w:numPr>
       </w:pPr>
       <w:r>
-        <w:t>1 source at the phase centre</w:t>
+        <w:t xml:space="preserve">1 source at the </w:t>
+      </w:r>
+      <w:r>
+        <w:t xml:space="preserve">observation </w:t>
+      </w:r>
+      <w:r>
+        <w:t>phase centre</w:t>
+      </w:r>
+      <w:r>
+        <w:t>.</w:t>
       </w:r>
     </w:p>
     <w:p>
@@ -147,7 +202,20 @@
         </w:numPr>
       </w:pPr>
       <w:r>
-        <w:t>4 sources of the same Right Ascension as the phase centre, but with Declinations of +0.3, +0.6, +0.9, +1.9, and +2.9 degrees from the phase centre.</w:t>
+        <w:lastRenderedPageBreak/>
+        <w:t xml:space="preserve">4 sources of the same </w:t>
+      </w:r>
+      <w:r>
+        <w:t>R</w:t>
+      </w:r>
+      <w:r>
+        <w:t xml:space="preserve">ight </w:t>
+      </w:r>
+      <w:r>
+        <w:t>A</w:t>
+      </w:r>
+      <w:r>
+        <w:t>scension as the phase centre, but with Declinations of +0.3, +0.6, +0.9, +1.9, and +2.9 degrees from the phase centre.</w:t>
       </w:r>
     </w:p>
     <w:p>
@@ -170,18 +238,6 @@
         <w:t>Observation settings</w:t>
       </w:r>
     </w:p>
-    <w:p>
-      <w:pPr>
-        <w:pStyle w:val="Heading2"/>
-      </w:pPr>
-      <w:bookmarkStart w:id="1" w:name="_Ref287535856"/>
-      <w:proofErr w:type="spellStart"/>
-      <w:r>
-        <w:t>Pointings</w:t>
-      </w:r>
-      <w:bookmarkEnd w:id="1"/>
-      <w:proofErr w:type="spellEnd"/>
-    </w:p>
     <w:p/>
     <w:p>
       <w:r>
@@ -204,6 +260,9 @@
       </w:r>
       <w:r>
         <w:t>.</w:t>
+      </w:r>
+      <w:r>
+        <w:t xml:space="preserve"> These are given in the table below.</w:t>
       </w:r>
     </w:p>
     <w:p/>
@@ -496,7 +555,13 @@
     <w:p/>
     <w:p>
       <w:r>
-        <w:t xml:space="preserve">In order to generate a </w:t>
+        <w:t xml:space="preserve">In order to </w:t>
+      </w:r>
+      <w:r>
+        <w:t>obtain</w:t>
+      </w:r>
+      <w:r>
+        <w:t xml:space="preserve"> a </w:t>
       </w:r>
       <w:r>
         <w:t xml:space="preserve">representative </w:t>
@@ -531,83 +596,230 @@
         <w:t xml:space="preserve"> </w:t>
       </w:r>
       <w:r>
-        <w:t xml:space="preserve">16-s </w:t>
-      </w:r>
-      <w:r>
-        <w:t xml:space="preserve">‘snapshot’ observations, </w:t>
-      </w:r>
-      <w:r>
-        <w:t xml:space="preserve">each </w:t>
-      </w:r>
-      <w:r>
-        <w:t xml:space="preserve">consisting of </w:t>
-      </w:r>
-      <w:r>
-        <w:t xml:space="preserve">200 </w:t>
+        <w:t>16</w:t>
+      </w:r>
+      <w:r>
+        <w:t xml:space="preserve"> </w:t>
+      </w:r>
+      <w:r>
+        <w:t>s</w:t>
+      </w:r>
+      <w:r>
+        <w:t>econd</w:t>
+      </w:r>
+      <w:r>
+        <w:t xml:space="preserve"> </w:t>
+      </w:r>
+      <w:r>
+        <w:t>‘snapshot’ observations</w:t>
+      </w:r>
+      <w:r>
+        <w:t xml:space="preserve"> where generated for each of the two </w:t>
       </w:r>
       <w:proofErr w:type="spellStart"/>
       <w:r>
+        <w:t>pointings</w:t>
+      </w:r>
+      <w:proofErr w:type="spellEnd"/>
+      <w:r>
+        <w:t>. These snapshot observations each consist of 200 0</w:t>
+      </w:r>
+      <w:proofErr w:type="gramStart"/>
+      <w:r>
+        <w:t>.08 second</w:t>
+      </w:r>
+      <w:proofErr w:type="gramEnd"/>
+      <w:r>
+        <w:t xml:space="preserve"> </w:t>
+      </w:r>
+      <w:proofErr w:type="spellStart"/>
+      <w:r>
         <w:t>correlator</w:t>
       </w:r>
       <w:proofErr w:type="spellEnd"/>
       <w:r>
-        <w:t xml:space="preserve"> dumps </w:t>
-      </w:r>
-      <w:r>
-        <w:t xml:space="preserve">of length 0.08-s </w:t>
-      </w:r>
-      <w:r>
-        <w:t>have been</w:t>
-      </w:r>
-      <w:r>
-        <w:t xml:space="preserve"> generated</w:t>
-      </w:r>
-      <w:r>
-        <w:t xml:space="preserve">. </w:t>
-      </w:r>
-      <w:r>
-        <w:t xml:space="preserve">These </w:t>
-      </w:r>
-      <w:r>
-        <w:t xml:space="preserve">three snapshots represent </w:t>
-      </w:r>
-      <w:r>
-        <w:t xml:space="preserve">short sections of 6-hour observations at the start, 1.5-hours into, and 3-hours into the observation in order to sample the range of possible </w:t>
-      </w:r>
-      <w:proofErr w:type="spellStart"/>
-      <w:r>
-        <w:t>uvw</w:t>
-      </w:r>
-      <w:proofErr w:type="spellEnd"/>
-      <w:r>
-        <w:t>-coordinates within snapshots for the observation.</w:t>
-      </w:r>
-      <w:r>
-        <w:t xml:space="preserve"> Tables detailing the start time and azimuth and elevation of the three snapshots are given below:</w:t>
+        <w:t xml:space="preserve"> dumps.</w:t>
       </w:r>
     </w:p>
     <w:p/>
     <w:p>
-      <w:pPr>
-        <w:pStyle w:val="Heading3"/>
-      </w:pPr>
-      <w:bookmarkStart w:id="2" w:name="_Ref287535883"/>
-      <w:r>
-        <w:t>‘Snapshot’ 1</w:t>
-      </w:r>
-      <w:bookmarkEnd w:id="2"/>
+      <w:r>
+        <w:t xml:space="preserve">The three snapshots were taken and different sections of </w:t>
+      </w:r>
+      <w:proofErr w:type="gramStart"/>
+      <w:r>
+        <w:t>6 hour</w:t>
+      </w:r>
+      <w:proofErr w:type="gramEnd"/>
+      <w:r>
+        <w:t xml:space="preserve"> observations to give an idea of the full range of </w:t>
+      </w:r>
+      <w:proofErr w:type="spellStart"/>
+      <w:r>
+        <w:t>uvw</w:t>
+      </w:r>
+      <w:proofErr w:type="spellEnd"/>
+      <w:r>
+        <w:t xml:space="preserve"> coordinates one might expect in snapshots from these type of observation. </w:t>
+      </w:r>
+    </w:p>
+    <w:p/>
+    <w:p>
+      <w:pPr>
+        <w:pStyle w:val="ListParagraph"/>
+        <w:numPr>
+          <w:ilvl w:val="0"/>
+          <w:numId w:val="5"/>
+        </w:numPr>
+      </w:pPr>
+      <w:r>
+        <w:t xml:space="preserve">Snapshot 1 is at the </w:t>
+      </w:r>
+      <w:r>
+        <w:t>start</w:t>
+      </w:r>
+      <w:r>
+        <w:t xml:space="preserve"> of the </w:t>
+      </w:r>
+      <w:proofErr w:type="gramStart"/>
+      <w:r>
+        <w:t>6 hour</w:t>
+      </w:r>
+      <w:proofErr w:type="gramEnd"/>
+      <w:r>
+        <w:t xml:space="preserve"> observation</w:t>
+      </w:r>
+      <w:r>
+        <w:t xml:space="preserve"> where the source is low on the horizon.</w:t>
+      </w:r>
     </w:p>
     <w:p>
-      <w:r>
-        <w:t xml:space="preserve">@ </w:t>
-      </w:r>
-      <w:proofErr w:type="gramStart"/>
-      <w:r>
-        <w:t>start</w:t>
-      </w:r>
-      <w:proofErr w:type="gramEnd"/>
-      <w:r>
-        <w:t xml:space="preserve"> of 6 hour observation</w:t>
+      <w:pPr>
+        <w:pStyle w:val="ListParagraph"/>
+        <w:numPr>
+          <w:ilvl w:val="0"/>
+          <w:numId w:val="5"/>
+        </w:numPr>
+      </w:pPr>
+      <w:r>
+        <w:t>S</w:t>
+      </w:r>
+      <w:r>
+        <w:t xml:space="preserve">napshot 2 is </w:t>
+      </w:r>
+      <w:r>
+        <w:t>1.5</w:t>
+      </w:r>
+      <w:r>
+        <w:t xml:space="preserve"> </w:t>
+      </w:r>
+      <w:r>
+        <w:t>hours into</w:t>
+      </w:r>
+      <w:r>
+        <w:t xml:space="preserve"> the observation</w:t>
+      </w:r>
+      <w:r>
+        <w:t>.</w:t>
+      </w:r>
+    </w:p>
+    <w:p>
+      <w:pPr>
+        <w:pStyle w:val="ListParagraph"/>
+        <w:numPr>
+          <w:ilvl w:val="0"/>
+          <w:numId w:val="5"/>
+        </w:numPr>
+      </w:pPr>
+      <w:r>
+        <w:t>S</w:t>
+      </w:r>
+      <w:r>
+        <w:t xml:space="preserve">napshot 3 is </w:t>
+      </w:r>
+      <w:r>
+        <w:t>3</w:t>
+      </w:r>
+      <w:r>
+        <w:t xml:space="preserve"> </w:t>
+      </w:r>
+      <w:r>
+        <w:t>hours into the observation</w:t>
+      </w:r>
+      <w:r>
+        <w:t xml:space="preserve"> at the point when the source is at its highest on the horizon.</w:t>
+      </w:r>
+    </w:p>
+    <w:p>
+      <w:pPr>
+        <w:pStyle w:val="ListParagraph"/>
+      </w:pPr>
+    </w:p>
+    <w:p>
+      <w:r>
+        <w:t>The three t</w:t>
+      </w:r>
+      <w:r>
+        <w:t xml:space="preserve">ables </w:t>
+      </w:r>
+      <w:r>
+        <w:t xml:space="preserve">below, give the start </w:t>
+      </w:r>
+      <w:r>
+        <w:t>time</w:t>
+      </w:r>
+      <w:r>
+        <w:t>,</w:t>
+      </w:r>
+      <w:r>
+        <w:t xml:space="preserve"> </w:t>
+      </w:r>
+      <w:r>
+        <w:t>a</w:t>
+      </w:r>
+      <w:r>
+        <w:t xml:space="preserve">zimuth and </w:t>
+      </w:r>
+      <w:r>
+        <w:t>e</w:t>
+      </w:r>
+      <w:r>
+        <w:t xml:space="preserve">levation of the </w:t>
+      </w:r>
+      <w:r>
+        <w:t xml:space="preserve">phase centre for </w:t>
+      </w:r>
+      <w:r>
+        <w:t>three snapshots</w:t>
+      </w:r>
+      <w:r>
+        <w:t xml:space="preserve"> for </w:t>
+      </w:r>
+      <w:r>
+        <w:t xml:space="preserve">each of the </w:t>
+      </w:r>
+      <w:r>
+        <w:t xml:space="preserve">two </w:t>
+      </w:r>
+      <w:r>
+        <w:t>p</w:t>
+      </w:r>
+      <w:r>
+        <w:t>ointing directions.</w:t>
+      </w:r>
+    </w:p>
+    <w:p/>
+    <w:p>
+      <w:pPr>
+        <w:pStyle w:val="Heading3"/>
+      </w:pPr>
+      <w:bookmarkStart w:id="0" w:name="_Ref287535883"/>
+      <w:r>
+        <w:t>Snapshot 1</w:t>
+      </w:r>
+      <w:bookmarkEnd w:id="0"/>
+      <w:r>
+        <w:t>: Start of the 6 hour observation</w:t>
       </w:r>
     </w:p>
     <w:tbl>
@@ -790,15 +1002,13 @@
       <w:pPr>
         <w:pStyle w:val="Heading3"/>
       </w:pPr>
-      <w:bookmarkStart w:id="3" w:name="_Ref287535886"/>
-      <w:r>
-        <w:t>‘Snapshot’ 2</w:t>
-      </w:r>
-      <w:bookmarkEnd w:id="3"/>
-    </w:p>
-    <w:p>
-      <w:r>
-        <w:t>@ 1.5 hours from the start</w:t>
+      <w:bookmarkStart w:id="1" w:name="_Ref287535886"/>
+      <w:r>
+        <w:t>Snapshot 2</w:t>
+      </w:r>
+      <w:bookmarkEnd w:id="1"/>
+      <w:r>
+        <w:t>:  1.5 hours into the observation</w:t>
       </w:r>
     </w:p>
     <w:tbl>
@@ -983,15 +1193,13 @@
       <w:pPr>
         <w:pStyle w:val="Heading3"/>
       </w:pPr>
-      <w:bookmarkStart w:id="4" w:name="_Ref287535888"/>
-      <w:r>
-        <w:t>‘Snapshot’ 3</w:t>
-      </w:r>
-      <w:bookmarkEnd w:id="4"/>
-    </w:p>
-    <w:p>
-      <w:r>
-        <w:t>@ 3 hours from start</w:t>
+      <w:bookmarkStart w:id="2" w:name="_Ref287535888"/>
+      <w:r>
+        <w:t>Snapshot 3</w:t>
+      </w:r>
+      <w:bookmarkEnd w:id="2"/>
+      <w:r>
+        <w:t>: 3 hours into the observation</w:t>
       </w:r>
     </w:p>
     <w:tbl>
@@ -1177,15 +1385,25 @@
     </w:p>
     <w:p>
       <w:r>
-        <w:t xml:space="preserve">Two observation frequencies have been chosen. One near the start, and one near the end of band 1 </w:t>
-      </w:r>
-      <w:r>
-        <w:t xml:space="preserve">of the SKA combined mid. </w:t>
-      </w:r>
-    </w:p>
-    <w:p>
-      <w:r>
-        <w:t>These frequencies were:</w:t>
+        <w:t>Two observation frequencies</w:t>
+      </w:r>
+      <w:r>
+        <w:t xml:space="preserve"> have been chosen, to be near each end of band-</w:t>
+      </w:r>
+      <w:r>
+        <w:t>1</w:t>
+      </w:r>
+      <w:r>
+        <w:t xml:space="preserve"> of the SKA-combined mid as described in the SKA baseline design document</w:t>
+      </w:r>
+      <w:r>
+        <w:t xml:space="preserve">. These frequencies </w:t>
+      </w:r>
+      <w:r>
+        <w:t>are</w:t>
+      </w:r>
+      <w:r>
+        <w:t>:</w:t>
       </w:r>
     </w:p>
     <w:p/>
@@ -1223,7 +1441,13 @@
     </w:p>
     <w:p>
       <w:r>
-        <w:t>Visibility data files are named using the following pattern:</w:t>
+        <w:t xml:space="preserve">Visibility data files </w:t>
+      </w:r>
+      <w:r>
+        <w:t>generated are</w:t>
+      </w:r>
+      <w:r>
+        <w:t xml:space="preserve"> named using the following pattern:</w:t>
       </w:r>
     </w:p>
     <w:p/>
@@ -1242,27 +1466,69 @@
       </w:r>
       <w:proofErr w:type="spellEnd"/>
       <w:r>
-        <w:t>&lt;pointing</w:t>
-      </w:r>
-      <w:r>
+        <w:t>&lt;</w:t>
+      </w:r>
+      <w:r>
+        <w:rPr>
+          <w:b/>
+        </w:rPr>
+        <w:t>pointing</w:t>
+      </w:r>
+      <w:r>
+        <w:rPr>
+          <w:b/>
+        </w:rPr>
         <w:t xml:space="preserve"> </w:t>
       </w:r>
       <w:r>
-        <w:t xml:space="preserve">ID&gt;_s&lt;snapshot </w:t>
-      </w:r>
-      <w:r>
+        <w:rPr>
+          <w:b/>
+        </w:rPr>
         <w:t>ID</w:t>
       </w:r>
       <w:r>
+        <w:t>&gt;_s&lt;</w:t>
+      </w:r>
+      <w:r>
+        <w:rPr>
+          <w:b/>
+        </w:rPr>
+        <w:t xml:space="preserve">snapshot </w:t>
+      </w:r>
+      <w:r>
+        <w:rPr>
+          <w:b/>
+        </w:rPr>
+        <w:t>ID</w:t>
+      </w:r>
+      <w:r>
         <w:t>&gt;_f&lt;</w:t>
       </w:r>
       <w:proofErr w:type="spellStart"/>
       <w:r>
+        <w:rPr>
+          <w:b/>
+        </w:rPr>
         <w:t>freq</w:t>
       </w:r>
       <w:proofErr w:type="spellEnd"/>
       <w:r>
+        <w:rPr>
+          <w:b/>
+        </w:rPr>
         <w:t xml:space="preserve"> ID</w:t>
+      </w:r>
+      <w:r>
+        <w:t>&gt;</w:t>
+      </w:r>
+      <w:r>
+        <w:t>.&lt;</w:t>
+      </w:r>
+      <w:r>
+        <w:rPr>
+          <w:b/>
+        </w:rPr>
+        <w:t>extension</w:t>
       </w:r>
       <w:r>
         <w:t>&gt;</w:t>
@@ -1270,49 +1536,10 @@
     </w:p>
     <w:p/>
     <w:p>
-      <w:proofErr w:type="gramStart"/>
-      <w:r>
-        <w:t>and</w:t>
-      </w:r>
-      <w:proofErr w:type="gramEnd"/>
-      <w:r>
-        <w:t xml:space="preserve"> have the extension *.</w:t>
-      </w:r>
-      <w:proofErr w:type="spellStart"/>
-      <w:r>
-        <w:t>ms</w:t>
-      </w:r>
-      <w:proofErr w:type="spellEnd"/>
-      <w:r>
-        <w:t xml:space="preserve"> for </w:t>
-      </w:r>
-      <w:proofErr w:type="spellStart"/>
-      <w:r>
-        <w:t>Measurment</w:t>
-      </w:r>
-      <w:proofErr w:type="spellEnd"/>
-      <w:r>
-        <w:t xml:space="preserve"> Set format and *.</w:t>
-      </w:r>
-      <w:proofErr w:type="spellStart"/>
-      <w:r>
-        <w:t>vis</w:t>
-      </w:r>
-      <w:proofErr w:type="spellEnd"/>
-      <w:r>
-        <w:t xml:space="preserve"> for</w:t>
-      </w:r>
-      <w:r>
-        <w:t xml:space="preserve"> OSKAR visibility binary format (not this is the oskar-2.6.0 visibility block binary format, so is not yet possible to read with the current OSKAR release, version 2.5.1).</w:t>
-      </w:r>
-      <w:r>
-        <w:t xml:space="preserve"> </w:t>
-      </w:r>
-      <w:r>
-        <w:t xml:space="preserve"> </w:t>
+      <w:r>
+        <w:t>Where</w:t>
       </w:r>
     </w:p>
-    <w:p/>
     <w:p>
       <w:pPr>
         <w:pStyle w:val="ListParagraph"/>
@@ -1363,7 +1590,10 @@
         <w:fldChar w:fldCharType="separate"/>
       </w:r>
       <w:r>
-        <w:t>3.1</w:t>
+        <w:rPr>
+          <w:b/>
+        </w:rPr>
+        <w:t>Error! Reference source not found.</w:t>
       </w:r>
       <w:r>
         <w:fldChar w:fldCharType="end"/>
@@ -1411,7 +1641,7 @@
         <w:fldChar w:fldCharType="separate"/>
       </w:r>
       <w:r>
-        <w:t>3.1.1</w:t>
+        <w:t>4.1.1</w:t>
       </w:r>
       <w:r>
         <w:fldChar w:fldCharType="end"/>
@@ -1429,7 +1659,7 @@
         <w:fldChar w:fldCharType="separate"/>
       </w:r>
       <w:r>
-        <w:t>3.1.2</w:t>
+        <w:t>4.1.2</w:t>
       </w:r>
       <w:r>
         <w:fldChar w:fldCharType="end"/>
@@ -1447,7 +1677,7 @@
         <w:fldChar w:fldCharType="separate"/>
       </w:r>
       <w:r>
-        <w:t>3.1.3</w:t>
+        <w:t>4.1.3</w:t>
       </w:r>
       <w:r>
         <w:fldChar w:fldCharType="end"/>
@@ -1494,12 +1724,116 @@
     </w:p>
     <w:p>
       <w:pPr>
-        <w:pStyle w:val="Heading1"/>
-      </w:pPr>
-      <w:r>
-        <w:t>CASA images</w:t>
+        <w:pStyle w:val="ListParagraph"/>
+        <w:numPr>
+          <w:ilvl w:val="0"/>
+          <w:numId w:val="4"/>
+        </w:numPr>
+      </w:pPr>
+      <w:r>
+        <w:rPr>
+          <w:b/>
+        </w:rPr>
+        <w:t>Extension</w:t>
+      </w:r>
+      <w:r>
+        <w:t xml:space="preserve"> is either ‘</w:t>
+      </w:r>
+      <w:proofErr w:type="spellStart"/>
+      <w:r>
+        <w:rPr>
+          <w:b/>
+        </w:rPr>
+        <w:t>ms</w:t>
+      </w:r>
+      <w:proofErr w:type="spellEnd"/>
+      <w:r>
+        <w:rPr>
+          <w:b/>
+        </w:rPr>
+        <w:t>’</w:t>
+      </w:r>
+      <w:r>
+        <w:t xml:space="preserve"> for Measurement Set format or </w:t>
+      </w:r>
+      <w:r>
+        <w:rPr>
+          <w:b/>
+        </w:rPr>
+        <w:t>‘</w:t>
+      </w:r>
+      <w:proofErr w:type="spellStart"/>
+      <w:r>
+        <w:rPr>
+          <w:b/>
+        </w:rPr>
+        <w:t>vis</w:t>
+      </w:r>
+      <w:proofErr w:type="spellEnd"/>
+      <w:r>
+        <w:rPr>
+          <w:b/>
+        </w:rPr>
+        <w:t>’</w:t>
+      </w:r>
+      <w:r>
+        <w:t xml:space="preserve"> for OSKAR binary visibility block format. </w:t>
       </w:r>
     </w:p>
+    <w:p/>
+    <w:p>
+      <w:r>
+        <w:t>The format of visibility binary files is something we may want to discuss in the very near future.  The OSKAR binary format (*.</w:t>
+      </w:r>
+      <w:proofErr w:type="spellStart"/>
+      <w:r>
+        <w:t>vis</w:t>
+      </w:r>
+      <w:proofErr w:type="spellEnd"/>
+      <w:r>
+        <w:t xml:space="preserve"> files) </w:t>
+      </w:r>
+      <w:proofErr w:type="gramStart"/>
+      <w:r>
+        <w:t>are</w:t>
+      </w:r>
+      <w:proofErr w:type="gramEnd"/>
+      <w:r>
+        <w:t xml:space="preserve"> in a new block format which will be officially available with oskar-2.6.x (to be released in a few weeks). </w:t>
+      </w:r>
+      <w:r>
+        <w:t xml:space="preserve">Until then I would probably recommend using the Measurement Set format, which can be read with the </w:t>
+      </w:r>
+      <w:proofErr w:type="spellStart"/>
+      <w:r>
+        <w:t>casacore</w:t>
+      </w:r>
+      <w:proofErr w:type="spellEnd"/>
+      <w:r>
+        <w:t xml:space="preserve"> C++ library or with the CASA </w:t>
+      </w:r>
+      <w:proofErr w:type="spellStart"/>
+      <w:r>
+        <w:t>MeasurementSet</w:t>
+      </w:r>
+      <w:proofErr w:type="spellEnd"/>
+      <w:r>
+        <w:t xml:space="preserve"> or Table tools from Python</w:t>
+      </w:r>
+      <w:r>
+        <w:t xml:space="preserve">. If you have major problems with </w:t>
+      </w:r>
+      <w:r>
+        <w:lastRenderedPageBreak/>
+        <w:t>that format let me know and I’ll see if I come up with a easy way for you to read the OSKA</w:t>
+      </w:r>
+      <w:bookmarkStart w:id="3" w:name="_GoBack"/>
+      <w:bookmarkEnd w:id="3"/>
+      <w:r>
+        <w:t>R binary data files from C or python.</w:t>
+      </w:r>
+    </w:p>
+    <w:p/>
     <w:sectPr>
       <w:pgSz w:w="11900" w:h="16840"/>
       <w:pgMar w:top="1440" w:right="1800" w:bottom="1440" w:left="1800" w:header="708" w:footer="708" w:gutter="0"/>
@@ -1513,6 +1847,119 @@
 <file path=word/numbering.xml><?xml version="1.0" encoding="utf-8"?>
 <w:numbering xmlns:wpc="http://schemas.microsoft.com/office/word/2010/wordprocessingCanvas" xmlns:mo="http://schemas.microsoft.com/office/mac/office/2008/main" xmlns:mc="http://schemas.openxmlformats.org/markup-compatibility/2006" xmlns:mv="urn:schemas-microsoft-com:mac:vml" xmlns:o="urn:schemas-microsoft-com:office:office" xmlns:r="http://schemas.openxmlformats.org/officeDocument/2006/relationships" xmlns:m="http://schemas.openxmlformats.org/officeDocument/2006/math" xmlns:v="urn:schemas-microsoft-com:vml" xmlns:wp14="http://schemas.microsoft.com/office/word/2010/wordprocessingDrawing" xmlns:wp="http://schemas.openxmlformats.org/drawingml/2006/wordprocessingDrawing" xmlns:w10="urn:schemas-microsoft-com:office:word" xmlns:w="http://schemas.openxmlformats.org/wordprocessingml/2006/main" xmlns:w14="http://schemas.microsoft.com/office/word/2010/wordml" xmlns:wpg="http://schemas.microsoft.com/office/word/2010/wordprocessingGroup" xmlns:wpi="http://schemas.microsoft.com/office/word/2010/wordprocessingInk" xmlns:wne="http://schemas.microsoft.com/office/word/2006/wordml" xmlns:wps="http://schemas.microsoft.com/office/word/2010/wordprocessingShape" mc:Ignorable="w14 wp14">
   <w:abstractNum w:abstractNumId="0">
+    <w:nsid w:val="0EF33CCD"/>
+    <w:multiLevelType w:val="hybridMultilevel"/>
+    <w:tmpl w:val="9B5EDD00"/>
+    <w:lvl w:ilvl="0" w:tplc="04090001">
+      <w:start w:val="1"/>
+      <w:numFmt w:val="bullet"/>
+      <w:lvlText w:val=""/>
+      <w:lvlJc w:val="left"/>
+      <w:pPr>
+        <w:ind w:left="720" w:hanging="360"/>
+      </w:pPr>
+      <w:rPr>
+        <w:rFonts w:ascii="Symbol" w:hAnsi="Symbol" w:hint="default"/>
+      </w:rPr>
+    </w:lvl>
+    <w:lvl w:ilvl="1" w:tplc="04090003" w:tentative="1">
+      <w:start w:val="1"/>
+      <w:numFmt w:val="bullet"/>
+      <w:lvlText w:val="o"/>
+      <w:lvlJc w:val="left"/>
+      <w:pPr>
+        <w:ind w:left="1440" w:hanging="360"/>
+      </w:pPr>
+      <w:rPr>
+        <w:rFonts w:ascii="Courier New" w:hAnsi="Courier New" w:hint="default"/>
+      </w:rPr>
+    </w:lvl>
+    <w:lvl w:ilvl="2" w:tplc="04090005" w:tentative="1">
+      <w:start w:val="1"/>
+      <w:numFmt w:val="bullet"/>
+      <w:lvlText w:val=""/>
+      <w:lvlJc w:val="left"/>
+      <w:pPr>
+        <w:ind w:left="2160" w:hanging="360"/>
+      </w:pPr>
+      <w:rPr>
+        <w:rFonts w:ascii="Wingdings" w:hAnsi="Wingdings" w:hint="default"/>
+      </w:rPr>
+    </w:lvl>
+    <w:lvl w:ilvl="3" w:tplc="04090001" w:tentative="1">
+      <w:start w:val="1"/>
+      <w:numFmt w:val="bullet"/>
+      <w:lvlText w:val=""/>
+      <w:lvlJc w:val="left"/>
+      <w:pPr>
+        <w:ind w:left="2880" w:hanging="360"/>
+      </w:pPr>
+      <w:rPr>
+        <w:rFonts w:ascii="Symbol" w:hAnsi="Symbol" w:hint="default"/>
+      </w:rPr>
+    </w:lvl>
+    <w:lvl w:ilvl="4" w:tplc="04090003" w:tentative="1">
+      <w:start w:val="1"/>
+      <w:numFmt w:val="bullet"/>
+      <w:lvlText w:val="o"/>
+      <w:lvlJc w:val="left"/>
+      <w:pPr>
+        <w:ind w:left="3600" w:hanging="360"/>
+      </w:pPr>
+      <w:rPr>
+        <w:rFonts w:ascii="Courier New" w:hAnsi="Courier New" w:hint="default"/>
+      </w:rPr>
+    </w:lvl>
+    <w:lvl w:ilvl="5" w:tplc="04090005" w:tentative="1">
+      <w:start w:val="1"/>
+      <w:numFmt w:val="bullet"/>
+      <w:lvlText w:val=""/>
+      <w:lvlJc w:val="left"/>
+      <w:pPr>
+        <w:ind w:left="4320" w:hanging="360"/>
+      </w:pPr>
+      <w:rPr>
+        <w:rFonts w:ascii="Wingdings" w:hAnsi="Wingdings" w:hint="default"/>
+      </w:rPr>
+    </w:lvl>
+    <w:lvl w:ilvl="6" w:tplc="04090001" w:tentative="1">
+      <w:start w:val="1"/>
+      <w:numFmt w:val="bullet"/>
+      <w:lvlText w:val=""/>
+      <w:lvlJc w:val="left"/>
+      <w:pPr>
+        <w:ind w:left="5040" w:hanging="360"/>
+      </w:pPr>
+      <w:rPr>
+        <w:rFonts w:ascii="Symbol" w:hAnsi="Symbol" w:hint="default"/>
+      </w:rPr>
+    </w:lvl>
+    <w:lvl w:ilvl="7" w:tplc="04090003" w:tentative="1">
+      <w:start w:val="1"/>
+      <w:numFmt w:val="bullet"/>
+      <w:lvlText w:val="o"/>
+      <w:lvlJc w:val="left"/>
+      <w:pPr>
+        <w:ind w:left="5760" w:hanging="360"/>
+      </w:pPr>
+      <w:rPr>
+        <w:rFonts w:ascii="Courier New" w:hAnsi="Courier New" w:hint="default"/>
+      </w:rPr>
+    </w:lvl>
+    <w:lvl w:ilvl="8" w:tplc="04090005" w:tentative="1">
+      <w:start w:val="1"/>
+      <w:numFmt w:val="bullet"/>
+      <w:lvlText w:val=""/>
+      <w:lvlJc w:val="left"/>
+      <w:pPr>
+        <w:ind w:left="6480" w:hanging="360"/>
+      </w:pPr>
+      <w:rPr>
+        <w:rFonts w:ascii="Wingdings" w:hAnsi="Wingdings" w:hint="default"/>
+      </w:rPr>
+    </w:lvl>
+  </w:abstractNum>
+  <w:abstractNum w:abstractNumId="1">
     <w:nsid w:val="19452D10"/>
     <w:multiLevelType w:val="hybridMultilevel"/>
     <w:tmpl w:val="06EAB6B2"/>
@@ -1625,7 +2072,7 @@
       </w:rPr>
     </w:lvl>
   </w:abstractNum>
-  <w:abstractNum w:abstractNumId="1">
+  <w:abstractNum w:abstractNumId="2">
     <w:nsid w:val="1B0F567C"/>
     <w:multiLevelType w:val="multilevel"/>
     <w:tmpl w:val="98847A88"/>
@@ -1720,7 +2167,7 @@
       </w:pPr>
     </w:lvl>
   </w:abstractNum>
-  <w:abstractNum w:abstractNumId="2">
+  <w:abstractNum w:abstractNumId="3">
     <w:nsid w:val="22892248"/>
     <w:multiLevelType w:val="hybridMultilevel"/>
     <w:tmpl w:val="D35E4BFC"/>
@@ -1833,7 +2280,7 @@
       </w:rPr>
     </w:lvl>
   </w:abstractNum>
-  <w:abstractNum w:abstractNumId="3">
+  <w:abstractNum w:abstractNumId="4">
     <w:nsid w:val="6F0E49AC"/>
     <w:multiLevelType w:val="hybridMultilevel"/>
     <w:tmpl w:val="378EA692"/>
@@ -1923,15 +2370,18 @@
     </w:lvl>
   </w:abstractNum>
   <w:num w:numId="1">
+    <w:abstractNumId w:val="2"/>
+  </w:num>
+  <w:num w:numId="2">
+    <w:abstractNumId w:val="4"/>
+  </w:num>
+  <w:num w:numId="3">
+    <w:abstractNumId w:val="3"/>
+  </w:num>
+  <w:num w:numId="4">
     <w:abstractNumId w:val="1"/>
   </w:num>
-  <w:num w:numId="2">
-    <w:abstractNumId w:val="3"/>
-  </w:num>
-  <w:num w:numId="3">
-    <w:abstractNumId w:val="2"/>
-  </w:num>
-  <w:num w:numId="4">
+  <w:num w:numId="5">
     <w:abstractNumId w:val="0"/>
   </w:num>
 </w:numbering>
@@ -2625,6 +3075,17 @@
       <w:lang w:val="en-GB"/>
     </w:rPr>
   </w:style>
+  <w:style w:type="character" w:styleId="Hyperlink">
+    <w:name w:val="Hyperlink"/>
+    <w:basedOn w:val="DefaultParagraphFont"/>
+    <w:uiPriority w:val="99"/>
+    <w:unhideWhenUsed/>
+    <w:rsid w:val="00350C95"/>
+    <w:rPr>
+      <w:color w:val="0000FF" w:themeColor="hyperlink"/>
+      <w:u w:val="single"/>
+    </w:rPr>
+  </w:style>
 </w:styles>
 </file>
 
@@ -3314,6 +3775,17 @@
       <w:sz w:val="52"/>
       <w:szCs w:val="52"/>
       <w:lang w:val="en-GB"/>
+    </w:rPr>
+  </w:style>
+  <w:style w:type="character" w:styleId="Hyperlink">
+    <w:name w:val="Hyperlink"/>
+    <w:basedOn w:val="DefaultParagraphFont"/>
+    <w:uiPriority w:val="99"/>
+    <w:unhideWhenUsed/>
+    <w:rsid w:val="00350C95"/>
+    <w:rPr>
+      <w:color w:val="0000FF" w:themeColor="hyperlink"/>
+      <w:u w:val="single"/>
     </w:rPr>
   </w:style>
 </w:styles>

</xml_diff>